<commit_message>
Add the range breakdown plot
</commit_message>
<xml_diff>
--- a/app/palllete.docx
+++ b/app/palllete.docx
@@ -1,8 +1,150 @@
 
 <file path=word/document.xml><?xml version="1.0" encoding="utf-8"?>
-<w:document xmlns:wpc="http://schemas.microsoft.com/office/word/2010/wordprocessingCanvas" xmlns:cx="http://schemas.microsoft.com/office/drawing/2014/chartex" xmlns:cx1="http://schemas.microsoft.com/office/drawing/2015/9/8/chartex" xmlns:cx2="http://schemas.microsoft.com/office/drawing/2015/10/21/chartex" xmlns:cx3="http://schemas.microsoft.com/office/drawing/2016/5/9/chartex" xmlns:cx4="http://schemas.microsoft.com/office/drawing/2016/5/10/chartex" xmlns:cx5="http://schemas.microsoft.com/office/drawing/2016/5/11/chartex" xmlns:cx6="http://schemas.microsoft.com/office/drawing/2016/5/12/chartex" xmlns:cx7="http://schemas.microsoft.com/office/drawing/2016/5/13/chartex" xmlns:cx8="http://schemas.microsoft.com/office/drawing/2016/5/14/chartex" xmlns:mc="http://schemas.openxmlformats.org/markup-compatibility/2006" xmlns:aink="http://schemas.microsoft.com/office/drawing/2016/ink" xmlns:am3d="http://schemas.microsoft.com/office/drawing/2017/model3d" xmlns:o="urn:schemas-microsoft-com:office:office" xmlns:r="http://schemas.openxmlformats.org/officeDocument/2006/relationships" xmlns:m="http://schemas.openxmlformats.org/officeDocument/2006/math" xmlns:v="urn:schemas-microsoft-com:vml" xmlns:wp14="http://schemas.microsoft.com/office/word/2010/wordprocessingDrawing" xmlns:wp="http://schemas.openxmlformats.org/drawingml/2006/wordprocessingDrawing" xmlns:w10="urn:schemas-microsoft-com:office:word" xmlns:w="http://schemas.openxmlformats.org/wordprocessingml/2006/main" xmlns:w14="http://schemas.microsoft.com/office/word/2010/wordml" xmlns:w15="http://schemas.microsoft.com/office/word/2012/wordml" xmlns:w16cex="http://schemas.microsoft.com/office/word/2018/wordml/cex" xmlns:w16cid="http://schemas.microsoft.com/office/word/2016/wordml/cid" xmlns:w16="http://schemas.microsoft.com/office/word/2018/wordml" xmlns:w16se="http://schemas.microsoft.com/office/word/2015/wordml/symex" xmlns:wpg="http://schemas.microsoft.com/office/word/2010/wordprocessingGroup" xmlns:wpi="http://schemas.microsoft.com/office/word/2010/wordprocessingInk" xmlns:wne="http://schemas.microsoft.com/office/word/2006/wordml" xmlns:wps="http://schemas.microsoft.com/office/word/2010/wordprocessingShape" mc:Ignorable="w14 w15 w16se w16cid w16 w16cex wp14">
+<w:document xmlns:wpc="http://schemas.microsoft.com/office/word/2010/wordprocessingCanvas" xmlns:cx="http://schemas.microsoft.com/office/drawing/2014/chartex" xmlns:cx1="http://schemas.microsoft.com/office/drawing/2015/9/8/chartex" xmlns:cx2="http://schemas.microsoft.com/office/drawing/2015/10/21/chartex" xmlns:cx3="http://schemas.microsoft.com/office/drawing/2016/5/9/chartex" xmlns:cx4="http://schemas.microsoft.com/office/drawing/2016/5/10/chartex" xmlns:cx5="http://schemas.microsoft.com/office/drawing/2016/5/11/chartex" xmlns:cx6="http://schemas.microsoft.com/office/drawing/2016/5/12/chartex" xmlns:cx7="http://schemas.microsoft.com/office/drawing/2016/5/13/chartex" xmlns:cx8="http://schemas.microsoft.com/office/drawing/2016/5/14/chartex" xmlns:mc="http://schemas.openxmlformats.org/markup-compatibility/2006" xmlns:aink="http://schemas.microsoft.com/office/drawing/2016/ink" xmlns:am3d="http://schemas.microsoft.com/office/drawing/2017/model3d" xmlns:o="urn:schemas-microsoft-com:office:office" xmlns:r="http://schemas.openxmlformats.org/officeDocument/2006/relationships" xmlns:m="http://schemas.openxmlformats.org/officeDocument/2006/math" xmlns:v="urn:schemas-microsoft-com:vml" xmlns:wp14="http://schemas.microsoft.com/office/word/2010/wordprocessingDrawing" xmlns:wp="http://schemas.openxmlformats.org/drawingml/2006/wordprocessingDrawing" xmlns:w10="urn:schemas-microsoft-com:office:word" xmlns:w="http://schemas.openxmlformats.org/wordprocessingml/2006/main" xmlns:w14="http://schemas.microsoft.com/office/word/2010/wordml" xmlns:w15="http://schemas.microsoft.com/office/word/2012/wordml" xmlns:w16cex="http://schemas.microsoft.com/office/word/2018/wordml/cex" xmlns:w16cid="http://schemas.microsoft.com/office/word/2016/wordml/cid" xmlns:w16="http://schemas.microsoft.com/office/word/2018/wordml" xmlns:w16sdtdh="http://schemas.microsoft.com/office/word/2020/wordml/sdtdatahash" xmlns:w16se="http://schemas.microsoft.com/office/word/2015/wordml/symex" xmlns:wpg="http://schemas.microsoft.com/office/word/2010/wordprocessingGroup" xmlns:wpi="http://schemas.microsoft.com/office/word/2010/wordprocessingInk" xmlns:wne="http://schemas.microsoft.com/office/word/2006/wordml" xmlns:wps="http://schemas.microsoft.com/office/word/2010/wordprocessingShape" mc:Ignorable="w14 w15 w16se w16cid w16 w16cex w16sdtdh wp14">
   <w:body>
     <w:p>
+      <w:r>
+        <w:rPr>
+          <w:noProof/>
+        </w:rPr>
+        <mc:AlternateContent>
+          <mc:Choice Requires="wps">
+            <w:drawing>
+              <wp:anchor distT="0" distB="0" distL="114300" distR="114300" simplePos="0" relativeHeight="251667456" behindDoc="0" locked="0" layoutInCell="1" allowOverlap="1" wp14:anchorId="3A370A83" wp14:editId="35150568">
+                <wp:simplePos x="0" y="0"/>
+                <wp:positionH relativeFrom="column">
+                  <wp:posOffset>1809750</wp:posOffset>
+                </wp:positionH>
+                <wp:positionV relativeFrom="paragraph">
+                  <wp:posOffset>4467225</wp:posOffset>
+                </wp:positionV>
+                <wp:extent cx="3600450" cy="3952875"/>
+                <wp:effectExtent l="0" t="0" r="19050" b="28575"/>
+                <wp:wrapNone/>
+                <wp:docPr id="5" name="Rectangle 5"/>
+                <wp:cNvGraphicFramePr/>
+                <a:graphic xmlns:a="http://schemas.openxmlformats.org/drawingml/2006/main">
+                  <a:graphicData uri="http://schemas.microsoft.com/office/word/2010/wordprocessingShape">
+                    <wps:wsp>
+                      <wps:cNvSpPr/>
+                      <wps:spPr>
+                        <a:xfrm>
+                          <a:off x="0" y="0"/>
+                          <a:ext cx="3600450" cy="3952875"/>
+                        </a:xfrm>
+                        <a:prstGeom prst="rect">
+                          <a:avLst/>
+                        </a:prstGeom>
+                        <a:solidFill>
+                          <a:srgbClr val="FFBA00"/>
+                        </a:solidFill>
+                      </wps:spPr>
+                      <wps:style>
+                        <a:lnRef idx="2">
+                          <a:schemeClr val="accent1">
+                            <a:shade val="50000"/>
+                          </a:schemeClr>
+                        </a:lnRef>
+                        <a:fillRef idx="1">
+                          <a:schemeClr val="accent1"/>
+                        </a:fillRef>
+                        <a:effectRef idx="0">
+                          <a:schemeClr val="accent1"/>
+                        </a:effectRef>
+                        <a:fontRef idx="minor">
+                          <a:schemeClr val="lt1"/>
+                        </a:fontRef>
+                      </wps:style>
+                      <wps:bodyPr rot="0" spcFirstLastPara="0" vertOverflow="overflow" horzOverflow="overflow" vert="horz" wrap="square" lIns="91440" tIns="45720" rIns="91440" bIns="45720" numCol="1" spcCol="0" rtlCol="0" fromWordArt="0" anchor="ctr" anchorCtr="0" forceAA="0" compatLnSpc="1">
+                        <a:prstTxWarp prst="textNoShape">
+                          <a:avLst/>
+                        </a:prstTxWarp>
+                        <a:noAutofit/>
+                      </wps:bodyPr>
+                    </wps:wsp>
+                  </a:graphicData>
+                </a:graphic>
+              </wp:anchor>
+            </w:drawing>
+          </mc:Choice>
+          <mc:Fallback>
+            <w:pict>
+              <v:rect w14:anchorId="4F2A9304" id="Rectangle 5" o:spid="_x0000_s1026" style="position:absolute;margin-left:142.5pt;margin-top:351.75pt;width:283.5pt;height:311.25pt;z-index:251667456;visibility:visible;mso-wrap-style:square;mso-wrap-distance-left:9pt;mso-wrap-distance-top:0;mso-wrap-distance-right:9pt;mso-wrap-distance-bottom:0;mso-position-horizontal:absolute;mso-position-horizontal-relative:text;mso-position-vertical:absolute;mso-position-vertical-relative:text;v-text-anchor:middle" o:gfxdata="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" fillcolor="#ffba00" strokecolor="#1f3763 [1604]" strokeweight="1pt"/>
+            </w:pict>
+          </mc:Fallback>
+        </mc:AlternateContent>
+      </w:r>
+      <w:r>
+        <w:rPr>
+          <w:noProof/>
+        </w:rPr>
+        <mc:AlternateContent>
+          <mc:Choice Requires="wps">
+            <w:drawing>
+              <wp:anchor distT="0" distB="0" distL="114300" distR="114300" simplePos="0" relativeHeight="251665408" behindDoc="0" locked="0" layoutInCell="1" allowOverlap="1" wp14:anchorId="1FC5F68E" wp14:editId="027D2D71">
+                <wp:simplePos x="0" y="0"/>
+                <wp:positionH relativeFrom="column">
+                  <wp:posOffset>-333375</wp:posOffset>
+                </wp:positionH>
+                <wp:positionV relativeFrom="paragraph">
+                  <wp:posOffset>5095875</wp:posOffset>
+                </wp:positionV>
+                <wp:extent cx="3600450" cy="3952875"/>
+                <wp:effectExtent l="0" t="0" r="19050" b="28575"/>
+                <wp:wrapNone/>
+                <wp:docPr id="4" name="Rectangle 4"/>
+                <wp:cNvGraphicFramePr/>
+                <a:graphic xmlns:a="http://schemas.openxmlformats.org/drawingml/2006/main">
+                  <a:graphicData uri="http://schemas.microsoft.com/office/word/2010/wordprocessingShape">
+                    <wps:wsp>
+                      <wps:cNvSpPr/>
+                      <wps:spPr>
+                        <a:xfrm>
+                          <a:off x="0" y="0"/>
+                          <a:ext cx="3600450" cy="3952875"/>
+                        </a:xfrm>
+                        <a:prstGeom prst="rect">
+                          <a:avLst/>
+                        </a:prstGeom>
+                        <a:solidFill>
+                          <a:srgbClr val="FFD869"/>
+                        </a:solidFill>
+                      </wps:spPr>
+                      <wps:style>
+                        <a:lnRef idx="2">
+                          <a:schemeClr val="accent1">
+                            <a:shade val="50000"/>
+                          </a:schemeClr>
+                        </a:lnRef>
+                        <a:fillRef idx="1">
+                          <a:schemeClr val="accent1"/>
+                        </a:fillRef>
+                        <a:effectRef idx="0">
+                          <a:schemeClr val="accent1"/>
+                        </a:effectRef>
+                        <a:fontRef idx="minor">
+                          <a:schemeClr val="lt1"/>
+                        </a:fontRef>
+                      </wps:style>
+                      <wps:bodyPr rot="0" spcFirstLastPara="0" vertOverflow="overflow" horzOverflow="overflow" vert="horz" wrap="square" lIns="91440" tIns="45720" rIns="91440" bIns="45720" numCol="1" spcCol="0" rtlCol="0" fromWordArt="0" anchor="ctr" anchorCtr="0" forceAA="0" compatLnSpc="1">
+                        <a:prstTxWarp prst="textNoShape">
+                          <a:avLst/>
+                        </a:prstTxWarp>
+                        <a:noAutofit/>
+                      </wps:bodyPr>
+                    </wps:wsp>
+                  </a:graphicData>
+                </a:graphic>
+              </wp:anchor>
+            </w:drawing>
+          </mc:Choice>
+          <mc:Fallback>
+            <w:pict>
+              <v:rect w14:anchorId="1C8F523D" id="Rectangle 4" o:spid="_x0000_s1026" style="position:absolute;margin-left:-26.25pt;margin-top:401.25pt;width:283.5pt;height:311.25pt;z-index:251665408;visibility:visible;mso-wrap-style:square;mso-wrap-distance-left:9pt;mso-wrap-distance-top:0;mso-wrap-distance-right:9pt;mso-wrap-distance-bottom:0;mso-position-horizontal:absolute;mso-position-horizontal-relative:text;mso-position-vertical:absolute;mso-position-vertical-relative:text;v-text-anchor:middle" o:gfxdata="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" fillcolor="#ffd869" strokecolor="#1f3763 [1604]" strokeweight="1pt"/>
+            </w:pict>
+          </mc:Fallback>
+        </mc:AlternateContent>
+      </w:r>
       <w:r>
         <w:rPr>
           <w:noProof/>
@@ -228,7 +370,7 @@
 </file>
 
 <file path=word/styles.xml><?xml version="1.0" encoding="utf-8"?>
-<w:styles xmlns:mc="http://schemas.openxmlformats.org/markup-compatibility/2006" xmlns:r="http://schemas.openxmlformats.org/officeDocument/2006/relationships" xmlns:w="http://schemas.openxmlformats.org/wordprocessingml/2006/main" xmlns:w14="http://schemas.microsoft.com/office/word/2010/wordml" xmlns:w15="http://schemas.microsoft.com/office/word/2012/wordml" xmlns:w16cex="http://schemas.microsoft.com/office/word/2018/wordml/cex" xmlns:w16cid="http://schemas.microsoft.com/office/word/2016/wordml/cid" xmlns:w16="http://schemas.microsoft.com/office/word/2018/wordml" xmlns:w16se="http://schemas.microsoft.com/office/word/2015/wordml/symex" mc:Ignorable="w14 w15 w16se w16cid w16 w16cex">
+<w:styles xmlns:mc="http://schemas.openxmlformats.org/markup-compatibility/2006" xmlns:r="http://schemas.openxmlformats.org/officeDocument/2006/relationships" xmlns:w="http://schemas.openxmlformats.org/wordprocessingml/2006/main" xmlns:w14="http://schemas.microsoft.com/office/word/2010/wordml" xmlns:w15="http://schemas.microsoft.com/office/word/2012/wordml" xmlns:w16cex="http://schemas.microsoft.com/office/word/2018/wordml/cex" xmlns:w16cid="http://schemas.microsoft.com/office/word/2016/wordml/cid" xmlns:w16="http://schemas.microsoft.com/office/word/2018/wordml" xmlns:w16sdtdh="http://schemas.microsoft.com/office/word/2020/wordml/sdtdatahash" xmlns:w16se="http://schemas.microsoft.com/office/word/2015/wordml/symex" mc:Ignorable="w14 w15 w16se w16cid w16 w16cex w16sdtdh">
   <w:docDefaults>
     <w:rPrDefault>
       <w:rPr>
@@ -350,6 +492,7 @@
     <w:lsdException w:name="HTML Sample" w:semiHidden="1" w:unhideWhenUsed="1"/>
     <w:lsdException w:name="HTML Typewriter" w:semiHidden="1" w:unhideWhenUsed="1"/>
     <w:lsdException w:name="HTML Variable" w:semiHidden="1" w:unhideWhenUsed="1"/>
+    <w:lsdException w:name="Normal Table" w:semiHidden="1" w:unhideWhenUsed="1"/>
     <w:lsdException w:name="annotation subject" w:semiHidden="1" w:unhideWhenUsed="1"/>
     <w:lsdException w:name="No List" w:semiHidden="1" w:unhideWhenUsed="1"/>
     <w:lsdException w:name="Outline List 1" w:semiHidden="1" w:unhideWhenUsed="1"/>
@@ -396,8 +539,10 @@
     <w:lsdException w:name="Table Subtle 2" w:semiHidden="1" w:unhideWhenUsed="1"/>
     <w:lsdException w:name="Table Web 1" w:semiHidden="1" w:unhideWhenUsed="1"/>
     <w:lsdException w:name="Table Web 2" w:semiHidden="1" w:unhideWhenUsed="1"/>
+    <w:lsdException w:name="Table Web 3" w:semiHidden="1" w:unhideWhenUsed="1"/>
     <w:lsdException w:name="Balloon Text" w:semiHidden="1" w:unhideWhenUsed="1"/>
     <w:lsdException w:name="Table Grid" w:uiPriority="39"/>
+    <w:lsdException w:name="Table Theme" w:semiHidden="1" w:unhideWhenUsed="1"/>
     <w:lsdException w:name="Placeholder Text" w:semiHidden="1"/>
     <w:lsdException w:name="No Spacing" w:uiPriority="1" w:qFormat="1"/>
     <w:lsdException w:name="Light Shading" w:uiPriority="60"/>

</xml_diff>